<commit_message>
updated file to be reverted
</commit_message>
<xml_diff>
--- a/Assessment-ARidgeley.docx
+++ b/Assessment-ARidgeley.docx
@@ -51,6 +51,13 @@
           <w:bCs/>
         </w:rPr>
         <w:t>Assessment Questions</w:t>
+      </w:r>
+      <w:r>
+        <w:rPr>
+          <w:b/>
+          <w:bCs/>
+        </w:rPr>
+        <w:t xml:space="preserve"> – I should get reverted</w:t>
       </w:r>
     </w:p>
     <w:p>

</xml_diff>

<commit_message>
Revert "updated file to be reverted"
This reverts commit 5fa1323a4402ee24e164a68ce7bfb626e95b0d17.
</commit_message>
<xml_diff>
--- a/Assessment-ARidgeley.docx
+++ b/Assessment-ARidgeley.docx
@@ -51,13 +51,6 @@
           <w:bCs/>
         </w:rPr>
         <w:t>Assessment Questions</w:t>
-      </w:r>
-      <w:r>
-        <w:rPr>
-          <w:b/>
-          <w:bCs/>
-        </w:rPr>
-        <w:t xml:space="preserve"> – I should get reverted</w:t>
       </w:r>
     </w:p>
     <w:p>

</xml_diff>